<commit_message>
praca na VIew. praca na texte
</commit_message>
<xml_diff>
--- a/texty/O_Venovanie.docx
+++ b/texty/O_Venovanie.docx
@@ -71,6 +71,8 @@
       <w:pPr>
         <w:pStyle w:val="NoSpacing"/>
       </w:pPr>
+      <w:bookmarkStart w:id="0" w:name="_GoBack"/>
+      <w:bookmarkEnd w:id="0"/>
     </w:p>
     <w:p>
       <w:pPr>
@@ -106,12 +108,25 @@
       <w:pPr>
         <w:pStyle w:val="NoSpacing"/>
         <w:jc w:val="center"/>
-      </w:pPr>
-      <w:bookmarkStart w:id="0" w:name="_GoBack"/>
+        <w:rPr>
+          <w:sz w:val="24"/>
+          <w:szCs w:val="24"/>
+        </w:rPr>
+      </w:pPr>
       <w:r>
+        <w:rPr>
+          <w:sz w:val="24"/>
+          <w:szCs w:val="24"/>
+        </w:rPr>
         <w:t>Eliške</w:t>
       </w:r>
-      <w:bookmarkEnd w:id="0"/>
+      <w:r>
+        <w:rPr>
+          <w:sz w:val="24"/>
+          <w:szCs w:val="24"/>
+        </w:rPr>
+        <w:t>, Adíkovi, Táničke a Aničke.</w:t>
+      </w:r>
     </w:p>
     <w:sectPr>
       <w:pgSz w:w="11906" w:h="16838"/>

</xml_diff>